<commit_message>
Updated reproduction description documents
</commit_message>
<xml_diff>
--- a/Documentation/Reproduction Description.docx
+++ b/Documentation/Reproduction Description.docx
@@ -1,6 +1,6 @@
 
 <file path=word/document.xml><?xml version="1.0" encoding="utf-8"?>
-<w:document xmlns:wpc="http://schemas.microsoft.com/office/word/2010/wordprocessingCanvas" xmlns:cx="http://schemas.microsoft.com/office/drawing/2014/chartex" xmlns:cx1="http://schemas.microsoft.com/office/drawing/2015/9/8/chartex" xmlns:cx2="http://schemas.microsoft.com/office/drawing/2015/10/21/chartex" xmlns:cx3="http://schemas.microsoft.com/office/drawing/2016/5/9/chartex" xmlns:cx4="http://schemas.microsoft.com/office/drawing/2016/5/10/chartex" xmlns:cx5="http://schemas.microsoft.com/office/drawing/2016/5/11/chartex" xmlns:cx6="http://schemas.microsoft.com/office/drawing/2016/5/12/chartex" xmlns:cx7="http://schemas.microsoft.com/office/drawing/2016/5/13/chartex" xmlns:cx8="http://schemas.microsoft.com/office/drawing/2016/5/14/chartex" xmlns:mc="http://schemas.openxmlformats.org/markup-compatibility/2006" xmlns:aink="http://schemas.microsoft.com/office/drawing/2016/ink" xmlns:am3d="http://schemas.microsoft.com/office/drawing/2017/model3d" xmlns:o="urn:schemas-microsoft-com:office:office" xmlns:oel="http://schemas.microsoft.com/office/2019/extlst" xmlns:r="http://schemas.openxmlformats.org/officeDocument/2006/relationships" xmlns:m="http://schemas.openxmlformats.org/officeDocument/2006/math" xmlns:v="urn:schemas-microsoft-com:vml" xmlns:wp14="http://schemas.microsoft.com/office/word/2010/wordprocessingDrawing" xmlns:wp="http://schemas.openxmlformats.org/drawingml/2006/wordprocessingDrawing" xmlns:w10="urn:schemas-microsoft-com:office:word" xmlns:w="http://schemas.openxmlformats.org/wordprocessingml/2006/main" xmlns:w14="http://schemas.microsoft.com/office/word/2010/wordml" xmlns:w15="http://schemas.microsoft.com/office/word/2012/wordml" xmlns:w16cex="http://schemas.microsoft.com/office/word/2018/wordml/cex" xmlns:w16cid="http://schemas.microsoft.com/office/word/2016/wordml/cid" xmlns:w16="http://schemas.microsoft.com/office/word/2018/wordml" xmlns:w16sdtdh="http://schemas.microsoft.com/office/word/2020/wordml/sdtdatahash" xmlns:w16se="http://schemas.microsoft.com/office/word/2015/wordml/symex" xmlns:wpg="http://schemas.microsoft.com/office/word/2010/wordprocessingGroup" xmlns:wpi="http://schemas.microsoft.com/office/word/2010/wordprocessingInk" xmlns:wne="http://schemas.microsoft.com/office/word/2006/wordml" xmlns:wps="http://schemas.microsoft.com/office/word/2010/wordprocessingShape" mc:Ignorable="w14 w15 w16se w16cid w16 w16cex w16sdtdh wp14">
+<w:document xmlns:wpc="http://schemas.microsoft.com/office/word/2010/wordprocessingCanvas" xmlns:cx="http://schemas.microsoft.com/office/drawing/2014/chartex" xmlns:cx1="http://schemas.microsoft.com/office/drawing/2015/9/8/chartex" xmlns:cx2="http://schemas.microsoft.com/office/drawing/2015/10/21/chartex" xmlns:cx3="http://schemas.microsoft.com/office/drawing/2016/5/9/chartex" xmlns:cx4="http://schemas.microsoft.com/office/drawing/2016/5/10/chartex" xmlns:cx5="http://schemas.microsoft.com/office/drawing/2016/5/11/chartex" xmlns:cx6="http://schemas.microsoft.com/office/drawing/2016/5/12/chartex" xmlns:cx7="http://schemas.microsoft.com/office/drawing/2016/5/13/chartex" xmlns:cx8="http://schemas.microsoft.com/office/drawing/2016/5/14/chartex" xmlns:mc="http://schemas.openxmlformats.org/markup-compatibility/2006" xmlns:aink="http://schemas.microsoft.com/office/drawing/2016/ink" xmlns:am3d="http://schemas.microsoft.com/office/drawing/2017/model3d" xmlns:o="urn:schemas-microsoft-com:office:office" xmlns:oel="http://schemas.microsoft.com/office/2019/extlst" xmlns:r="http://schemas.openxmlformats.org/officeDocument/2006/relationships" xmlns:m="http://schemas.openxmlformats.org/officeDocument/2006/math" xmlns:v="urn:schemas-microsoft-com:vml" xmlns:wp14="http://schemas.microsoft.com/office/word/2010/wordprocessingDrawing" xmlns:wp="http://schemas.openxmlformats.org/drawingml/2006/wordprocessingDrawing" xmlns:w10="urn:schemas-microsoft-com:office:word" xmlns:w="http://schemas.openxmlformats.org/wordprocessingml/2006/main" xmlns:w14="http://schemas.microsoft.com/office/word/2010/wordml" xmlns:w15="http://schemas.microsoft.com/office/word/2012/wordml" xmlns:w16cex="http://schemas.microsoft.com/office/word/2018/wordml/cex" xmlns:w16cid="http://schemas.microsoft.com/office/word/2016/wordml/cid" xmlns:w16="http://schemas.microsoft.com/office/word/2018/wordml" xmlns:w16du="http://schemas.microsoft.com/office/word/2023/wordml/word16du" xmlns:w16sdtdh="http://schemas.microsoft.com/office/word/2020/wordml/sdtdatahash" xmlns:w16sdtfl="http://schemas.microsoft.com/office/word/2024/wordml/sdtformatlock" xmlns:w16se="http://schemas.microsoft.com/office/word/2015/wordml/symex" xmlns:wpg="http://schemas.microsoft.com/office/word/2010/wordprocessingGroup" xmlns:wpi="http://schemas.microsoft.com/office/word/2010/wordprocessingInk" xmlns:wne="http://schemas.microsoft.com/office/word/2006/wordml" xmlns:wps="http://schemas.microsoft.com/office/word/2010/wordprocessingShape" mc:Ignorable="w14 w15 w16se w16cid w16 w16cex w16sdtdh w16sdtfl w16du wp14">
   <w:body>
     <w:p>
       <w:pPr>
@@ -40,19 +40,11 @@
           <w:lang w:val="en-US"/>
         </w:rPr>
       </w:pPr>
-      <w:proofErr w:type="spellStart"/>
-      <w:r>
-        <w:rPr>
-          <w:lang w:val="en-US"/>
-        </w:rPr>
-        <w:t>project_root</w:t>
-      </w:r>
-      <w:proofErr w:type="spellEnd"/>
-      <w:r>
-        <w:rPr>
-          <w:lang w:val="en-US"/>
-        </w:rPr>
-        <w:t>/</w:t>
+      <w:r>
+        <w:rPr>
+          <w:lang w:val="en-US"/>
+        </w:rPr>
+        <w:t>project_root/</w:t>
       </w:r>
     </w:p>
     <w:p>
@@ -158,7 +150,13 @@
         <w:rPr>
           <w:lang w:val="en-US"/>
         </w:rPr>
-        <w:t>│   └── ...</w:t>
+        <w:t xml:space="preserve">│   └── </w:t>
+      </w:r>
+      <w:r>
+        <w:rPr>
+          <w:lang w:val="en-US"/>
+        </w:rPr>
+        <w:t>…</w:t>
       </w:r>
     </w:p>
     <w:p>
@@ -185,15 +183,28 @@
         <w:rPr>
           <w:lang w:val="en-US"/>
         </w:rPr>
-        <w:t xml:space="preserve"> classifier_training.py       # Script for training the model</w:t>
-      </w:r>
-    </w:p>
-    <w:p>
-      <w:pPr>
-        <w:rPr>
-          <w:lang w:val="en-US"/>
-        </w:rPr>
-      </w:pPr>
+        <w:tab/>
+        <w:t>Code</w:t>
+      </w:r>
+    </w:p>
+    <w:p>
+      <w:pPr>
+        <w:rPr>
+          <w:lang w:val="en-US"/>
+        </w:rPr>
+      </w:pPr>
+      <w:r>
+        <w:rPr>
+          <w:lang w:val="en-US"/>
+        </w:rPr>
+        <w:t>│</w:t>
+      </w:r>
+      <w:r>
+        <w:rPr>
+          <w:lang w:val="en-US"/>
+        </w:rPr>
+        <w:tab/>
+      </w:r>
       <w:r>
         <w:rPr>
           <w:rFonts w:ascii="Arial" w:hAnsi="Arial" w:cs="Arial"/>
@@ -212,6 +223,45 @@
         <w:rPr>
           <w:lang w:val="en-US"/>
         </w:rPr>
+        <w:t>classifier_training.py       # Script for training the model</w:t>
+      </w:r>
+    </w:p>
+    <w:p>
+      <w:pPr>
+        <w:rPr>
+          <w:lang w:val="en-US"/>
+        </w:rPr>
+      </w:pPr>
+      <w:r>
+        <w:rPr>
+          <w:lang w:val="en-US"/>
+        </w:rPr>
+        <w:t>│</w:t>
+      </w:r>
+      <w:r>
+        <w:rPr>
+          <w:lang w:val="en-US"/>
+        </w:rPr>
+        <w:tab/>
+      </w:r>
+      <w:r>
+        <w:rPr>
+          <w:rFonts w:ascii="Arial" w:hAnsi="Arial" w:cs="Arial"/>
+          <w:lang w:val="en-US"/>
+        </w:rPr>
+        <w:t>├</w:t>
+      </w:r>
+      <w:r>
+        <w:rPr>
+          <w:rFonts w:ascii="Calibri" w:hAnsi="Calibri" w:cs="Calibri"/>
+          <w:lang w:val="en-US"/>
+        </w:rPr>
+        <w:t>──</w:t>
+      </w:r>
+      <w:r>
+        <w:rPr>
+          <w:lang w:val="en-US"/>
+        </w:rPr>
         <w:t xml:space="preserve"> tune.py                      # Script for hyperparameter tuning</w:t>
       </w:r>
     </w:p>
@@ -223,6 +273,18 @@
       </w:pPr>
       <w:r>
         <w:rPr>
+          <w:lang w:val="en-US"/>
+        </w:rPr>
+        <w:t>│</w:t>
+      </w:r>
+      <w:r>
+        <w:rPr>
+          <w:lang w:val="en-US"/>
+        </w:rPr>
+        <w:tab/>
+      </w:r>
+      <w:r>
+        <w:rPr>
           <w:rFonts w:ascii="Arial" w:hAnsi="Arial" w:cs="Arial"/>
           <w:lang w:val="en-US"/>
         </w:rPr>
@@ -250,37 +312,86 @@
       </w:pPr>
       <w:r>
         <w:rPr>
-          <w:rFonts w:ascii="Arial" w:hAnsi="Arial" w:cs="Arial"/>
-          <w:lang w:val="en-US"/>
-        </w:rPr>
-        <w:t>├</w:t>
-      </w:r>
-      <w:r>
-        <w:rPr>
-          <w:rFonts w:ascii="Calibri" w:hAnsi="Calibri" w:cs="Calibri"/>
-          <w:lang w:val="en-US"/>
-        </w:rPr>
-        <w:t>──</w:t>
-      </w:r>
-      <w:r>
-        <w:rPr>
-          <w:lang w:val="en-US"/>
-        </w:rPr>
-        <w:t xml:space="preserve"> classifier_model.pth         # Saved trained model</w:t>
-      </w:r>
-    </w:p>
-    <w:p>
-      <w:pPr>
-        <w:rPr>
-          <w:lang w:val="en-US"/>
-        </w:rPr>
-      </w:pPr>
+          <w:lang w:val="en-US"/>
+        </w:rPr>
+        <w:t>│</w:t>
+      </w:r>
+      <w:r>
+        <w:rPr>
+          <w:lang w:val="en-US"/>
+        </w:rPr>
+        <w:tab/>
+      </w:r>
       <w:r>
         <w:rPr>
           <w:lang w:val="en-US"/>
         </w:rPr>
         <w:t>└── requirements.txt             # Required Python packages</w:t>
       </w:r>
+    </w:p>
+    <w:p>
+      <w:pPr>
+        <w:rPr>
+          <w:lang w:val="en-US"/>
+        </w:rPr>
+      </w:pPr>
+      <w:r>
+        <w:rPr>
+          <w:lang w:val="en-US"/>
+        </w:rPr>
+        <w:t>└──</w:t>
+      </w:r>
+      <w:r>
+        <w:rPr>
+          <w:lang w:val="en-US"/>
+        </w:rPr>
+        <w:tab/>
+      </w:r>
+      <w:r>
+        <w:rPr>
+          <w:lang w:val="en-US"/>
+        </w:rPr>
+        <w:t>Model</w:t>
+      </w:r>
+    </w:p>
+    <w:p>
+      <w:pPr>
+        <w:ind w:firstLine="708"/>
+        <w:rPr>
+          <w:lang w:val="en-US"/>
+        </w:rPr>
+      </w:pPr>
+      <w:r>
+        <w:rPr>
+          <w:lang w:val="en-US"/>
+        </w:rPr>
+        <w:t>└──</w:t>
+      </w:r>
+      <w:r>
+        <w:rPr>
+          <w:lang w:val="en-US"/>
+        </w:rPr>
+        <w:t xml:space="preserve"> </w:t>
+      </w:r>
+      <w:r>
+        <w:rPr>
+          <w:lang w:val="en-US"/>
+        </w:rPr>
+        <w:t xml:space="preserve">classifier_model.pth    </w:t>
+      </w:r>
+      <w:r>
+        <w:rPr>
+          <w:lang w:val="en-US"/>
+        </w:rPr>
+        <w:t># Model</w:t>
+      </w:r>
+    </w:p>
+    <w:p>
+      <w:pPr>
+        <w:rPr>
+          <w:lang w:val="en-US"/>
+        </w:rPr>
+      </w:pPr>
     </w:p>
     <w:p>
       <w:pPr>
@@ -318,6 +429,51 @@
     </w:p>
     <w:p>
       <w:pPr>
+        <w:ind w:firstLine="708"/>
+        <w:rPr>
+          <w:lang w:val="en-US"/>
+        </w:rPr>
+      </w:pPr>
+      <w:r>
+        <w:rPr>
+          <w:b/>
+          <w:lang w:val="en-US"/>
+        </w:rPr>
+        <w:t>python -m venv venv</w:t>
+      </w:r>
+      <w:r>
+        <w:rPr>
+          <w:lang w:val="en-US"/>
+        </w:rPr>
+        <w:t xml:space="preserve"> </w:t>
+      </w:r>
+    </w:p>
+    <w:p>
+      <w:pPr>
+        <w:ind w:firstLine="708"/>
+        <w:rPr>
+          <w:b/>
+          <w:lang w:val="en-US"/>
+        </w:rPr>
+      </w:pPr>
+      <w:r>
+        <w:rPr>
+          <w:b/>
+          <w:lang w:val="en-US"/>
+        </w:rPr>
+        <w:t>./venv/Scripts/activate</w:t>
+      </w:r>
+      <w:r>
+        <w:rPr>
+          <w:b/>
+          <w:lang w:val="en-US"/>
+        </w:rPr>
+        <w:t xml:space="preserve"> # Note different for windows and linux</w:t>
+      </w:r>
+    </w:p>
+    <w:p>
+      <w:pPr>
+        <w:ind w:firstLine="708"/>
         <w:rPr>
           <w:b/>
           <w:lang w:val="en-US"/>
@@ -367,6 +523,7 @@
     </w:p>
     <w:p>
       <w:pPr>
+        <w:ind w:firstLine="708"/>
         <w:rPr>
           <w:b/>
           <w:bCs/>
@@ -431,6 +588,7 @@
     </w:p>
     <w:p>
       <w:pPr>
+        <w:ind w:firstLine="708"/>
         <w:rPr>
           <w:b/>
           <w:bCs/>
@@ -481,7 +639,9 @@
           <w:lang w:val="en-US"/>
         </w:rPr>
       </w:pPr>
-      <w:r>
+    </w:p>
+    <w:p>
+      <w:pPr>
         <w:rPr>
           <w:b/>
           <w:bCs/>
@@ -489,6 +649,16 @@
           <w:szCs w:val="28"/>
           <w:lang w:val="en-US"/>
         </w:rPr>
+      </w:pPr>
+      <w:r>
+        <w:rPr>
+          <w:b/>
+          <w:bCs/>
+          <w:sz w:val="28"/>
+          <w:szCs w:val="28"/>
+          <w:lang w:val="en-US"/>
+        </w:rPr>
+        <w:lastRenderedPageBreak/>
         <w:t>Making Predictions</w:t>
       </w:r>
     </w:p>
@@ -507,6 +677,7 @@
     </w:p>
     <w:p>
       <w:pPr>
+        <w:ind w:firstLine="708"/>
         <w:rPr>
           <w:b/>
           <w:lang w:val="en-US"/>
@@ -519,32 +690,79 @@
         </w:rPr>
         <w:t xml:space="preserve">python predict.py </w:t>
       </w:r>
-    </w:p>
-    <w:p>
-      <w:pPr>
-        <w:rPr>
-          <w:lang w:val="en-US"/>
-        </w:rPr>
-      </w:pPr>
-      <w:r>
-        <w:rPr>
-          <w:lang w:val="en-US"/>
-        </w:rPr>
-        <w:t>You can specify the model you’d like to use by providing the appropriate .</w:t>
-      </w:r>
-      <w:proofErr w:type="spellStart"/>
-      <w:r>
-        <w:rPr>
-          <w:lang w:val="en-US"/>
-        </w:rPr>
-        <w:t>pth</w:t>
-      </w:r>
-      <w:proofErr w:type="spellEnd"/>
-      <w:r>
-        <w:rPr>
-          <w:lang w:val="en-US"/>
-        </w:rPr>
-        <w:t xml:space="preserve"> file. For our trained model, please use classifier_model.pth.</w:t>
+      <w:r>
+        <w:rPr>
+          <w:b/>
+          <w:lang w:val="en-US"/>
+        </w:rPr>
+        <w:t>--model path/to/model --image path/to/image</w:t>
+      </w:r>
+    </w:p>
+    <w:p>
+      <w:pPr>
+        <w:rPr>
+          <w:lang w:val="en-US"/>
+        </w:rPr>
+      </w:pPr>
+      <w:r>
+        <w:rPr>
+          <w:lang w:val="en-US"/>
+        </w:rPr>
+        <w:t>You can specify the model you’d like to use by providing the appropriate .pth file. For our trained model, please use classifier_model.pth</w:t>
+      </w:r>
+      <w:r>
+        <w:rPr>
+          <w:lang w:val="en-US"/>
+        </w:rPr>
+        <w:t xml:space="preserve"> from the models folder. </w:t>
+      </w:r>
+      <w:r>
+        <w:rPr>
+          <w:lang w:val="en-US"/>
+        </w:rPr>
+        <w:br/>
+      </w:r>
+      <w:r>
+        <w:rPr>
+          <w:lang w:val="en-US"/>
+        </w:rPr>
+        <w:br/>
+        <w:t xml:space="preserve">For more information about the script, </w:t>
+      </w:r>
+    </w:p>
+    <w:p>
+      <w:pPr>
+        <w:ind w:firstLine="708"/>
+        <w:rPr>
+          <w:b/>
+          <w:lang w:val="en-US"/>
+        </w:rPr>
+      </w:pPr>
+      <w:r>
+        <w:rPr>
+          <w:b/>
+          <w:lang w:val="en-US"/>
+        </w:rPr>
+        <w:t xml:space="preserve">python predict.py --help </w:t>
+      </w:r>
+    </w:p>
+    <w:p>
+      <w:pPr>
+        <w:rPr>
+          <w:lang w:val="en-US"/>
+        </w:rPr>
+      </w:pPr>
+      <w:r>
+        <w:rPr>
+          <w:lang w:val="en-US"/>
+        </w:rPr>
+        <w:t>can be run</w:t>
+      </w:r>
+      <w:r>
+        <w:rPr>
+          <w:lang w:val="en-US"/>
+        </w:rPr>
+        <w:t>.</w:t>
       </w:r>
     </w:p>
     <w:p>
@@ -565,7 +783,7 @@
 </file>
 
 <file path=word/styles.xml><?xml version="1.0" encoding="utf-8"?>
-<w:styles xmlns:mc="http://schemas.openxmlformats.org/markup-compatibility/2006" xmlns:r="http://schemas.openxmlformats.org/officeDocument/2006/relationships" xmlns:w="http://schemas.openxmlformats.org/wordprocessingml/2006/main" xmlns:w14="http://schemas.microsoft.com/office/word/2010/wordml" xmlns:w15="http://schemas.microsoft.com/office/word/2012/wordml" xmlns:w16cex="http://schemas.microsoft.com/office/word/2018/wordml/cex" xmlns:w16cid="http://schemas.microsoft.com/office/word/2016/wordml/cid" xmlns:w16="http://schemas.microsoft.com/office/word/2018/wordml" xmlns:w16sdtdh="http://schemas.microsoft.com/office/word/2020/wordml/sdtdatahash" xmlns:w16se="http://schemas.microsoft.com/office/word/2015/wordml/symex" mc:Ignorable="w14 w15 w16se w16cid w16 w16cex w16sdtdh">
+<w:styles xmlns:mc="http://schemas.openxmlformats.org/markup-compatibility/2006" xmlns:r="http://schemas.openxmlformats.org/officeDocument/2006/relationships" xmlns:w="http://schemas.openxmlformats.org/wordprocessingml/2006/main" xmlns:w14="http://schemas.microsoft.com/office/word/2010/wordml" xmlns:w15="http://schemas.microsoft.com/office/word/2012/wordml" xmlns:w16cex="http://schemas.microsoft.com/office/word/2018/wordml/cex" xmlns:w16cid="http://schemas.microsoft.com/office/word/2016/wordml/cid" xmlns:w16="http://schemas.microsoft.com/office/word/2018/wordml" xmlns:w16du="http://schemas.microsoft.com/office/word/2023/wordml/word16du" xmlns:w16sdtdh="http://schemas.microsoft.com/office/word/2020/wordml/sdtdatahash" xmlns:w16sdtfl="http://schemas.microsoft.com/office/word/2024/wordml/sdtformatlock" xmlns:w16se="http://schemas.microsoft.com/office/word/2015/wordml/symex" mc:Ignorable="w14 w15 w16se w16cid w16 w16cex w16sdtdh w16sdtfl w16du">
   <w:docDefaults>
     <w:rPrDefault>
       <w:rPr>
@@ -961,15 +1179,15 @@
     <w:lsdException w:name="Unresolved Mention" w:semiHidden="1" w:unhideWhenUsed="1"/>
     <w:lsdException w:name="Smart Link" w:semiHidden="1" w:unhideWhenUsed="1"/>
   </w:latentStyles>
-  <w:style w:type="paragraph" w:default="1" w:styleId="Standard">
+  <w:style w:type="paragraph" w:default="1" w:styleId="Normal">
     <w:name w:val="Normal"/>
     <w:qFormat/>
   </w:style>
-  <w:style w:type="paragraph" w:styleId="berschrift1">
+  <w:style w:type="paragraph" w:styleId="Heading1">
     <w:name w:val="heading 1"/>
-    <w:basedOn w:val="Standard"/>
-    <w:next w:val="Standard"/>
-    <w:link w:val="berschrift1Zchn"/>
+    <w:basedOn w:val="Normal"/>
+    <w:next w:val="Normal"/>
+    <w:link w:val="Heading1Char"/>
     <w:uiPriority w:val="9"/>
     <w:qFormat/>
     <w:rsid w:val="00E07E99"/>
@@ -986,11 +1204,11 @@
       <w:szCs w:val="40"/>
     </w:rPr>
   </w:style>
-  <w:style w:type="paragraph" w:styleId="berschrift2">
+  <w:style w:type="paragraph" w:styleId="Heading2">
     <w:name w:val="heading 2"/>
-    <w:basedOn w:val="Standard"/>
-    <w:next w:val="Standard"/>
-    <w:link w:val="berschrift2Zchn"/>
+    <w:basedOn w:val="Normal"/>
+    <w:next w:val="Normal"/>
+    <w:link w:val="Heading2Char"/>
     <w:uiPriority w:val="9"/>
     <w:semiHidden/>
     <w:unhideWhenUsed/>
@@ -1009,11 +1227,11 @@
       <w:szCs w:val="32"/>
     </w:rPr>
   </w:style>
-  <w:style w:type="paragraph" w:styleId="berschrift3">
+  <w:style w:type="paragraph" w:styleId="Heading3">
     <w:name w:val="heading 3"/>
-    <w:basedOn w:val="Standard"/>
-    <w:next w:val="Standard"/>
-    <w:link w:val="berschrift3Zchn"/>
+    <w:basedOn w:val="Normal"/>
+    <w:next w:val="Normal"/>
+    <w:link w:val="Heading3Char"/>
     <w:uiPriority w:val="9"/>
     <w:semiHidden/>
     <w:unhideWhenUsed/>
@@ -1032,11 +1250,11 @@
       <w:szCs w:val="28"/>
     </w:rPr>
   </w:style>
-  <w:style w:type="paragraph" w:styleId="berschrift4">
+  <w:style w:type="paragraph" w:styleId="Heading4">
     <w:name w:val="heading 4"/>
-    <w:basedOn w:val="Standard"/>
-    <w:next w:val="Standard"/>
-    <w:link w:val="berschrift4Zchn"/>
+    <w:basedOn w:val="Normal"/>
+    <w:next w:val="Normal"/>
+    <w:link w:val="Heading4Char"/>
     <w:uiPriority w:val="9"/>
     <w:semiHidden/>
     <w:unhideWhenUsed/>
@@ -1055,11 +1273,11 @@
       <w:color w:val="0F4761" w:themeColor="accent1" w:themeShade="BF"/>
     </w:rPr>
   </w:style>
-  <w:style w:type="paragraph" w:styleId="berschrift5">
+  <w:style w:type="paragraph" w:styleId="Heading5">
     <w:name w:val="heading 5"/>
-    <w:basedOn w:val="Standard"/>
-    <w:next w:val="Standard"/>
-    <w:link w:val="berschrift5Zchn"/>
+    <w:basedOn w:val="Normal"/>
+    <w:next w:val="Normal"/>
+    <w:link w:val="Heading5Char"/>
     <w:uiPriority w:val="9"/>
     <w:semiHidden/>
     <w:unhideWhenUsed/>
@@ -1076,11 +1294,11 @@
       <w:color w:val="0F4761" w:themeColor="accent1" w:themeShade="BF"/>
     </w:rPr>
   </w:style>
-  <w:style w:type="paragraph" w:styleId="berschrift6">
+  <w:style w:type="paragraph" w:styleId="Heading6">
     <w:name w:val="heading 6"/>
-    <w:basedOn w:val="Standard"/>
-    <w:next w:val="Standard"/>
-    <w:link w:val="berschrift6Zchn"/>
+    <w:basedOn w:val="Normal"/>
+    <w:next w:val="Normal"/>
+    <w:link w:val="Heading6Char"/>
     <w:uiPriority w:val="9"/>
     <w:semiHidden/>
     <w:unhideWhenUsed/>
@@ -1099,11 +1317,11 @@
       <w:color w:val="595959" w:themeColor="text1" w:themeTint="A6"/>
     </w:rPr>
   </w:style>
-  <w:style w:type="paragraph" w:styleId="berschrift7">
+  <w:style w:type="paragraph" w:styleId="Heading7">
     <w:name w:val="heading 7"/>
-    <w:basedOn w:val="Standard"/>
-    <w:next w:val="Standard"/>
-    <w:link w:val="berschrift7Zchn"/>
+    <w:basedOn w:val="Normal"/>
+    <w:next w:val="Normal"/>
+    <w:link w:val="Heading7Char"/>
     <w:uiPriority w:val="9"/>
     <w:semiHidden/>
     <w:unhideWhenUsed/>
@@ -1120,11 +1338,11 @@
       <w:color w:val="595959" w:themeColor="text1" w:themeTint="A6"/>
     </w:rPr>
   </w:style>
-  <w:style w:type="paragraph" w:styleId="berschrift8">
+  <w:style w:type="paragraph" w:styleId="Heading8">
     <w:name w:val="heading 8"/>
-    <w:basedOn w:val="Standard"/>
-    <w:next w:val="Standard"/>
-    <w:link w:val="berschrift8Zchn"/>
+    <w:basedOn w:val="Normal"/>
+    <w:next w:val="Normal"/>
+    <w:link w:val="Heading8Char"/>
     <w:uiPriority w:val="9"/>
     <w:semiHidden/>
     <w:unhideWhenUsed/>
@@ -1143,11 +1361,11 @@
       <w:color w:val="272727" w:themeColor="text1" w:themeTint="D8"/>
     </w:rPr>
   </w:style>
-  <w:style w:type="paragraph" w:styleId="berschrift9">
+  <w:style w:type="paragraph" w:styleId="Heading9">
     <w:name w:val="heading 9"/>
-    <w:basedOn w:val="Standard"/>
-    <w:next w:val="Standard"/>
-    <w:link w:val="berschrift9Zchn"/>
+    <w:basedOn w:val="Normal"/>
+    <w:next w:val="Normal"/>
+    <w:link w:val="Heading9Char"/>
     <w:uiPriority w:val="9"/>
     <w:semiHidden/>
     <w:unhideWhenUsed/>
@@ -1164,13 +1382,13 @@
       <w:color w:val="272727" w:themeColor="text1" w:themeTint="D8"/>
     </w:rPr>
   </w:style>
-  <w:style w:type="character" w:default="1" w:styleId="Absatz-Standardschriftart">
+  <w:style w:type="character" w:default="1" w:styleId="DefaultParagraphFont">
     <w:name w:val="Default Paragraph Font"/>
     <w:uiPriority w:val="1"/>
     <w:semiHidden/>
     <w:unhideWhenUsed/>
   </w:style>
-  <w:style w:type="table" w:default="1" w:styleId="NormaleTabelle">
+  <w:style w:type="table" w:default="1" w:styleId="TableNormal">
     <w:name w:val="Normal Table"/>
     <w:uiPriority w:val="99"/>
     <w:semiHidden/>
@@ -1185,16 +1403,16 @@
       </w:tblCellMar>
     </w:tblPr>
   </w:style>
-  <w:style w:type="numbering" w:default="1" w:styleId="KeineListe">
+  <w:style w:type="numbering" w:default="1" w:styleId="NoList">
     <w:name w:val="No List"/>
     <w:uiPriority w:val="99"/>
     <w:semiHidden/>
     <w:unhideWhenUsed/>
   </w:style>
-  <w:style w:type="character" w:customStyle="1" w:styleId="berschrift1Zchn">
-    <w:name w:val="Überschrift 1 Zchn"/>
-    <w:basedOn w:val="Absatz-Standardschriftart"/>
-    <w:link w:val="berschrift1"/>
+  <w:style w:type="character" w:customStyle="1" w:styleId="Heading1Char">
+    <w:name w:val="Heading 1 Char"/>
+    <w:basedOn w:val="DefaultParagraphFont"/>
+    <w:link w:val="Heading1"/>
     <w:uiPriority w:val="9"/>
     <w:rsid w:val="00E07E99"/>
     <w:rPr>
@@ -1204,10 +1422,10 @@
       <w:szCs w:val="40"/>
     </w:rPr>
   </w:style>
-  <w:style w:type="character" w:customStyle="1" w:styleId="berschrift2Zchn">
-    <w:name w:val="Überschrift 2 Zchn"/>
-    <w:basedOn w:val="Absatz-Standardschriftart"/>
-    <w:link w:val="berschrift2"/>
+  <w:style w:type="character" w:customStyle="1" w:styleId="Heading2Char">
+    <w:name w:val="Heading 2 Char"/>
+    <w:basedOn w:val="DefaultParagraphFont"/>
+    <w:link w:val="Heading2"/>
     <w:uiPriority w:val="9"/>
     <w:semiHidden/>
     <w:rsid w:val="00E07E99"/>
@@ -1218,10 +1436,10 @@
       <w:szCs w:val="32"/>
     </w:rPr>
   </w:style>
-  <w:style w:type="character" w:customStyle="1" w:styleId="berschrift3Zchn">
-    <w:name w:val="Überschrift 3 Zchn"/>
-    <w:basedOn w:val="Absatz-Standardschriftart"/>
-    <w:link w:val="berschrift3"/>
+  <w:style w:type="character" w:customStyle="1" w:styleId="Heading3Char">
+    <w:name w:val="Heading 3 Char"/>
+    <w:basedOn w:val="DefaultParagraphFont"/>
+    <w:link w:val="Heading3"/>
     <w:uiPriority w:val="9"/>
     <w:semiHidden/>
     <w:rsid w:val="00E07E99"/>
@@ -1232,10 +1450,10 @@
       <w:szCs w:val="28"/>
     </w:rPr>
   </w:style>
-  <w:style w:type="character" w:customStyle="1" w:styleId="berschrift4Zchn">
-    <w:name w:val="Überschrift 4 Zchn"/>
-    <w:basedOn w:val="Absatz-Standardschriftart"/>
-    <w:link w:val="berschrift4"/>
+  <w:style w:type="character" w:customStyle="1" w:styleId="Heading4Char">
+    <w:name w:val="Heading 4 Char"/>
+    <w:basedOn w:val="DefaultParagraphFont"/>
+    <w:link w:val="Heading4"/>
     <w:uiPriority w:val="9"/>
     <w:semiHidden/>
     <w:rsid w:val="00E07E99"/>
@@ -1246,10 +1464,10 @@
       <w:color w:val="0F4761" w:themeColor="accent1" w:themeShade="BF"/>
     </w:rPr>
   </w:style>
-  <w:style w:type="character" w:customStyle="1" w:styleId="berschrift5Zchn">
-    <w:name w:val="Überschrift 5 Zchn"/>
-    <w:basedOn w:val="Absatz-Standardschriftart"/>
-    <w:link w:val="berschrift5"/>
+  <w:style w:type="character" w:customStyle="1" w:styleId="Heading5Char">
+    <w:name w:val="Heading 5 Char"/>
+    <w:basedOn w:val="DefaultParagraphFont"/>
+    <w:link w:val="Heading5"/>
     <w:uiPriority w:val="9"/>
     <w:semiHidden/>
     <w:rsid w:val="00E07E99"/>
@@ -1258,10 +1476,10 @@
       <w:color w:val="0F4761" w:themeColor="accent1" w:themeShade="BF"/>
     </w:rPr>
   </w:style>
-  <w:style w:type="character" w:customStyle="1" w:styleId="berschrift6Zchn">
-    <w:name w:val="Überschrift 6 Zchn"/>
-    <w:basedOn w:val="Absatz-Standardschriftart"/>
-    <w:link w:val="berschrift6"/>
+  <w:style w:type="character" w:customStyle="1" w:styleId="Heading6Char">
+    <w:name w:val="Heading 6 Char"/>
+    <w:basedOn w:val="DefaultParagraphFont"/>
+    <w:link w:val="Heading6"/>
     <w:uiPriority w:val="9"/>
     <w:semiHidden/>
     <w:rsid w:val="00E07E99"/>
@@ -1272,10 +1490,10 @@
       <w:color w:val="595959" w:themeColor="text1" w:themeTint="A6"/>
     </w:rPr>
   </w:style>
-  <w:style w:type="character" w:customStyle="1" w:styleId="berschrift7Zchn">
-    <w:name w:val="Überschrift 7 Zchn"/>
-    <w:basedOn w:val="Absatz-Standardschriftart"/>
-    <w:link w:val="berschrift7"/>
+  <w:style w:type="character" w:customStyle="1" w:styleId="Heading7Char">
+    <w:name w:val="Heading 7 Char"/>
+    <w:basedOn w:val="DefaultParagraphFont"/>
+    <w:link w:val="Heading7"/>
     <w:uiPriority w:val="9"/>
     <w:semiHidden/>
     <w:rsid w:val="00E07E99"/>
@@ -1284,10 +1502,10 @@
       <w:color w:val="595959" w:themeColor="text1" w:themeTint="A6"/>
     </w:rPr>
   </w:style>
-  <w:style w:type="character" w:customStyle="1" w:styleId="berschrift8Zchn">
-    <w:name w:val="Überschrift 8 Zchn"/>
-    <w:basedOn w:val="Absatz-Standardschriftart"/>
-    <w:link w:val="berschrift8"/>
+  <w:style w:type="character" w:customStyle="1" w:styleId="Heading8Char">
+    <w:name w:val="Heading 8 Char"/>
+    <w:basedOn w:val="DefaultParagraphFont"/>
+    <w:link w:val="Heading8"/>
     <w:uiPriority w:val="9"/>
     <w:semiHidden/>
     <w:rsid w:val="00E07E99"/>
@@ -1298,10 +1516,10 @@
       <w:color w:val="272727" w:themeColor="text1" w:themeTint="D8"/>
     </w:rPr>
   </w:style>
-  <w:style w:type="character" w:customStyle="1" w:styleId="berschrift9Zchn">
-    <w:name w:val="Überschrift 9 Zchn"/>
-    <w:basedOn w:val="Absatz-Standardschriftart"/>
-    <w:link w:val="berschrift9"/>
+  <w:style w:type="character" w:customStyle="1" w:styleId="Heading9Char">
+    <w:name w:val="Heading 9 Char"/>
+    <w:basedOn w:val="DefaultParagraphFont"/>
+    <w:link w:val="Heading9"/>
     <w:uiPriority w:val="9"/>
     <w:semiHidden/>
     <w:rsid w:val="00E07E99"/>
@@ -1310,11 +1528,11 @@
       <w:color w:val="272727" w:themeColor="text1" w:themeTint="D8"/>
     </w:rPr>
   </w:style>
-  <w:style w:type="paragraph" w:styleId="Titel">
+  <w:style w:type="paragraph" w:styleId="Title">
     <w:name w:val="Title"/>
-    <w:basedOn w:val="Standard"/>
-    <w:next w:val="Standard"/>
-    <w:link w:val="TitelZchn"/>
+    <w:basedOn w:val="Normal"/>
+    <w:next w:val="Normal"/>
+    <w:link w:val="TitleChar"/>
     <w:uiPriority w:val="10"/>
     <w:qFormat/>
     <w:rsid w:val="00E07E99"/>
@@ -1330,10 +1548,10 @@
       <w:szCs w:val="56"/>
     </w:rPr>
   </w:style>
-  <w:style w:type="character" w:customStyle="1" w:styleId="TitelZchn">
-    <w:name w:val="Titel Zchn"/>
-    <w:basedOn w:val="Absatz-Standardschriftart"/>
-    <w:link w:val="Titel"/>
+  <w:style w:type="character" w:customStyle="1" w:styleId="TitleChar">
+    <w:name w:val="Title Char"/>
+    <w:basedOn w:val="DefaultParagraphFont"/>
+    <w:link w:val="Title"/>
     <w:uiPriority w:val="10"/>
     <w:rsid w:val="00E07E99"/>
     <w:rPr>
@@ -1344,11 +1562,11 @@
       <w:szCs w:val="56"/>
     </w:rPr>
   </w:style>
-  <w:style w:type="paragraph" w:styleId="Untertitel">
+  <w:style w:type="paragraph" w:styleId="Subtitle">
     <w:name w:val="Subtitle"/>
-    <w:basedOn w:val="Standard"/>
-    <w:next w:val="Standard"/>
-    <w:link w:val="UntertitelZchn"/>
+    <w:basedOn w:val="Normal"/>
+    <w:next w:val="Normal"/>
+    <w:link w:val="SubtitleChar"/>
     <w:uiPriority w:val="11"/>
     <w:qFormat/>
     <w:rsid w:val="00E07E99"/>
@@ -1365,10 +1583,10 @@
       <w:szCs w:val="28"/>
     </w:rPr>
   </w:style>
-  <w:style w:type="character" w:customStyle="1" w:styleId="UntertitelZchn">
-    <w:name w:val="Untertitel Zchn"/>
-    <w:basedOn w:val="Absatz-Standardschriftart"/>
-    <w:link w:val="Untertitel"/>
+  <w:style w:type="character" w:customStyle="1" w:styleId="SubtitleChar">
+    <w:name w:val="Subtitle Char"/>
+    <w:basedOn w:val="DefaultParagraphFont"/>
+    <w:link w:val="Subtitle"/>
     <w:uiPriority w:val="11"/>
     <w:rsid w:val="00E07E99"/>
     <w:rPr>
@@ -1379,11 +1597,11 @@
       <w:szCs w:val="28"/>
     </w:rPr>
   </w:style>
-  <w:style w:type="paragraph" w:styleId="Zitat">
+  <w:style w:type="paragraph" w:styleId="Quote">
     <w:name w:val="Quote"/>
-    <w:basedOn w:val="Standard"/>
-    <w:next w:val="Standard"/>
-    <w:link w:val="ZitatZchn"/>
+    <w:basedOn w:val="Normal"/>
+    <w:next w:val="Normal"/>
+    <w:link w:val="QuoteChar"/>
     <w:uiPriority w:val="29"/>
     <w:qFormat/>
     <w:rsid w:val="00E07E99"/>
@@ -1397,10 +1615,10 @@
       <w:color w:val="404040" w:themeColor="text1" w:themeTint="BF"/>
     </w:rPr>
   </w:style>
-  <w:style w:type="character" w:customStyle="1" w:styleId="ZitatZchn">
-    <w:name w:val="Zitat Zchn"/>
-    <w:basedOn w:val="Absatz-Standardschriftart"/>
-    <w:link w:val="Zitat"/>
+  <w:style w:type="character" w:customStyle="1" w:styleId="QuoteChar">
+    <w:name w:val="Quote Char"/>
+    <w:basedOn w:val="DefaultParagraphFont"/>
+    <w:link w:val="Quote"/>
     <w:uiPriority w:val="29"/>
     <w:rsid w:val="00E07E99"/>
     <w:rPr>
@@ -1409,9 +1627,9 @@
       <w:color w:val="404040" w:themeColor="text1" w:themeTint="BF"/>
     </w:rPr>
   </w:style>
-  <w:style w:type="paragraph" w:styleId="Listenabsatz">
+  <w:style w:type="paragraph" w:styleId="ListParagraph">
     <w:name w:val="List Paragraph"/>
-    <w:basedOn w:val="Standard"/>
+    <w:basedOn w:val="Normal"/>
     <w:uiPriority w:val="34"/>
     <w:qFormat/>
     <w:rsid w:val="00E07E99"/>
@@ -1420,9 +1638,9 @@
       <w:contextualSpacing/>
     </w:pPr>
   </w:style>
-  <w:style w:type="character" w:styleId="IntensiveHervorhebung">
+  <w:style w:type="character" w:styleId="IntenseEmphasis">
     <w:name w:val="Intense Emphasis"/>
-    <w:basedOn w:val="Absatz-Standardschriftart"/>
+    <w:basedOn w:val="DefaultParagraphFont"/>
     <w:uiPriority w:val="21"/>
     <w:qFormat/>
     <w:rsid w:val="00E07E99"/>
@@ -1432,11 +1650,11 @@
       <w:color w:val="0F4761" w:themeColor="accent1" w:themeShade="BF"/>
     </w:rPr>
   </w:style>
-  <w:style w:type="paragraph" w:styleId="IntensivesZitat">
+  <w:style w:type="paragraph" w:styleId="IntenseQuote">
     <w:name w:val="Intense Quote"/>
-    <w:basedOn w:val="Standard"/>
-    <w:next w:val="Standard"/>
-    <w:link w:val="IntensivesZitatZchn"/>
+    <w:basedOn w:val="Normal"/>
+    <w:next w:val="Normal"/>
+    <w:link w:val="IntenseQuoteChar"/>
     <w:uiPriority w:val="30"/>
     <w:qFormat/>
     <w:rsid w:val="00E07E99"/>
@@ -1455,10 +1673,10 @@
       <w:color w:val="0F4761" w:themeColor="accent1" w:themeShade="BF"/>
     </w:rPr>
   </w:style>
-  <w:style w:type="character" w:customStyle="1" w:styleId="IntensivesZitatZchn">
-    <w:name w:val="Intensives Zitat Zchn"/>
-    <w:basedOn w:val="Absatz-Standardschriftart"/>
-    <w:link w:val="IntensivesZitat"/>
+  <w:style w:type="character" w:customStyle="1" w:styleId="IntenseQuoteChar">
+    <w:name w:val="Intense Quote Char"/>
+    <w:basedOn w:val="DefaultParagraphFont"/>
+    <w:link w:val="IntenseQuote"/>
     <w:uiPriority w:val="30"/>
     <w:rsid w:val="00E07E99"/>
     <w:rPr>
@@ -1467,9 +1685,9 @@
       <w:color w:val="0F4761" w:themeColor="accent1" w:themeShade="BF"/>
     </w:rPr>
   </w:style>
-  <w:style w:type="character" w:styleId="IntensiverVerweis">
+  <w:style w:type="character" w:styleId="IntenseReference">
     <w:name w:val="Intense Reference"/>
-    <w:basedOn w:val="Absatz-Standardschriftart"/>
+    <w:basedOn w:val="DefaultParagraphFont"/>
     <w:uiPriority w:val="32"/>
     <w:qFormat/>
     <w:rsid w:val="00E07E99"/>

</xml_diff>